<commit_message>
Change xmldom to @xmldom/xmldom to fix vulnerability and fix test to compile and run
</commit_message>
<xml_diff>
--- a/examples/expectedLoopCentered.docx
+++ b/examples/expectedLoopCentered.docx
@@ -6,7 +6,7 @@
       <w:pPr/>
       <w:r>
         <w:rPr/>
-        <w:t xml:space="preserve"/>
+        <w:t/>
       </w:r>
     </w:p>
     <w:p>
@@ -67,7 +67,7 @@
       <w:pPr/>
       <w:r>
         <w:rPr/>
-        <w:t xml:space="preserve"/>
+        <w:t/>
       </w:r>
     </w:p>
     <w:p>
@@ -128,7 +128,7 @@
       <w:pPr/>
       <w:r>
         <w:rPr/>
-        <w:t xml:space="preserve"/>
+        <w:t/>
       </w:r>
       <w:bookmarkStart w:id="20" w:name="_GoBack"/>
       <w:bookmarkEnd w:id="20"/>

</xml_diff>